<commit_message>
made quote component and styles
</commit_message>
<xml_diff>
--- a/Notes.docx
+++ b/Notes.docx
@@ -95,7 +95,21 @@
         <w:t>can request several different versions of a font and store it in one font file.</w:t>
       </w:r>
     </w:p>
-    <w:p/>
+    <w:p>
+      <w:r>
+        <w:t xml:space="preserve">There are two different forms of </w:t>
+      </w:r>
+      <w:r>
+        <w:rPr>
+          <w:b/>
+          <w:bCs/>
+        </w:rPr>
+        <w:t>quotes</w:t>
+      </w:r>
+      <w:r>
+        <w:t xml:space="preserve"> in html, &lt;q&gt; which is an inline element and &lt;blockquote&gt; which is a block level element.</w:t>
+      </w:r>
+    </w:p>
     <w:sectPr>
       <w:pgSz w:w="12240" w:h="15840"/>
       <w:pgMar w:top="1440" w:right="1440" w:bottom="1440" w:left="1440" w:header="720" w:footer="720" w:gutter="0"/>
@@ -229,6 +243,7 @@
     <w:lsdException w:name="HTML Sample" w:semiHidden="1" w:unhideWhenUsed="1"/>
     <w:lsdException w:name="HTML Typewriter" w:semiHidden="1" w:unhideWhenUsed="1"/>
     <w:lsdException w:name="HTML Variable" w:semiHidden="1" w:unhideWhenUsed="1"/>
+    <w:lsdException w:name="Normal Table" w:semiHidden="1" w:unhideWhenUsed="1"/>
     <w:lsdException w:name="annotation subject" w:semiHidden="1" w:unhideWhenUsed="1"/>
     <w:lsdException w:name="No List" w:semiHidden="1" w:unhideWhenUsed="1"/>
     <w:lsdException w:name="Outline List 1" w:semiHidden="1" w:unhideWhenUsed="1"/>
@@ -275,8 +290,10 @@
     <w:lsdException w:name="Table Subtle 2" w:semiHidden="1" w:unhideWhenUsed="1"/>
     <w:lsdException w:name="Table Web 1" w:semiHidden="1" w:unhideWhenUsed="1"/>
     <w:lsdException w:name="Table Web 2" w:semiHidden="1" w:unhideWhenUsed="1"/>
+    <w:lsdException w:name="Table Web 3" w:semiHidden="1" w:unhideWhenUsed="1"/>
     <w:lsdException w:name="Balloon Text" w:semiHidden="1" w:unhideWhenUsed="1"/>
     <w:lsdException w:name="Table Grid" w:uiPriority="39"/>
+    <w:lsdException w:name="Table Theme" w:semiHidden="1" w:unhideWhenUsed="1"/>
     <w:lsdException w:name="Placeholder Text" w:semiHidden="1"/>
     <w:lsdException w:name="No Spacing" w:uiPriority="1" w:qFormat="1"/>
     <w:lsdException w:name="Light Shading" w:uiPriority="60"/>

</xml_diff>